<commit_message>
Correccion D01 docs josreimun
</commit_message>
<xml_diff>
--- a/reports/Individual/D01/Student #5/Analysis Report - josreimun.docx
+++ b/reports/Individual/D01/Student #5/Analysis Report - josreimun.docx
@@ -143,7 +143,23 @@
           <w:sz w:val="30"/>
           <w:szCs w:val="30"/>
         </w:rPr>
-        <w:t>C1.04.02</w:t>
+        <w:t>C</w:t>
+      </w:r>
+      <w:r>
+        <w:rPr>
+          <w:b/>
+          <w:sz w:val="30"/>
+          <w:szCs w:val="30"/>
+        </w:rPr>
+        <w:t>3</w:t>
+      </w:r>
+      <w:r>
+        <w:rPr>
+          <w:b/>
+          <w:sz w:val="30"/>
+          <w:szCs w:val="30"/>
+        </w:rPr>
+        <w:t>.04.02</w:t>
       </w:r>
     </w:p>
     <w:p>
@@ -294,6 +310,9 @@
               <w:tab w:val="right" w:pos="9025"/>
             </w:tabs>
             <w:spacing w:before="80" w:line="240" w:lineRule="auto"/>
+            <w:rPr>
+              <w:noProof/>
+            </w:rPr>
           </w:pPr>
           <w:r>
             <w:fldChar w:fldCharType="begin"/>
@@ -308,6 +327,7 @@
             <w:r>
               <w:rPr>
                 <w:b/>
+                <w:noProof/>
               </w:rPr>
               <w:t>Resumen</w:t>
             </w:r>
@@ -315,25 +335,43 @@
           <w:r>
             <w:rPr>
               <w:b/>
+              <w:noProof/>
             </w:rPr>
             <w:tab/>
           </w:r>
           <w:r>
+            <w:rPr>
+              <w:noProof/>
+            </w:rPr>
             <w:fldChar w:fldCharType="begin"/>
           </w:r>
           <w:r>
+            <w:rPr>
+              <w:noProof/>
+            </w:rPr>
             <w:instrText xml:space="preserve"> PAGEREF _4hmpm5uc85lj \h </w:instrText>
           </w:r>
           <w:r>
+            <w:rPr>
+              <w:noProof/>
+            </w:rPr>
+          </w:r>
+          <w:r>
+            <w:rPr>
+              <w:noProof/>
+            </w:rPr>
             <w:fldChar w:fldCharType="separate"/>
           </w:r>
           <w:r>
             <w:rPr>
-              <w:b/>
+              <w:noProof/>
             </w:rPr>
             <w:t>2</w:t>
           </w:r>
           <w:r>
+            <w:rPr>
+              <w:noProof/>
+            </w:rPr>
             <w:fldChar w:fldCharType="end"/>
           </w:r>
         </w:p>
@@ -343,11 +381,15 @@
               <w:tab w:val="right" w:pos="9025"/>
             </w:tabs>
             <w:spacing w:before="200" w:line="240" w:lineRule="auto"/>
+            <w:rPr>
+              <w:noProof/>
+            </w:rPr>
           </w:pPr>
           <w:hyperlink w:anchor="_90otg4vxm3ka">
             <w:r>
               <w:rPr>
                 <w:b/>
+                <w:noProof/>
               </w:rPr>
               <w:t>Tabla de revisión</w:t>
             </w:r>
@@ -355,25 +397,43 @@
           <w:r>
             <w:rPr>
               <w:b/>
+              <w:noProof/>
             </w:rPr>
             <w:tab/>
           </w:r>
           <w:r>
+            <w:rPr>
+              <w:noProof/>
+            </w:rPr>
             <w:fldChar w:fldCharType="begin"/>
           </w:r>
           <w:r>
+            <w:rPr>
+              <w:noProof/>
+            </w:rPr>
             <w:instrText xml:space="preserve"> PAGEREF _90otg4vxm3ka \h </w:instrText>
           </w:r>
           <w:r>
+            <w:rPr>
+              <w:noProof/>
+            </w:rPr>
+          </w:r>
+          <w:r>
+            <w:rPr>
+              <w:noProof/>
+            </w:rPr>
             <w:fldChar w:fldCharType="separate"/>
           </w:r>
           <w:r>
             <w:rPr>
-              <w:b/>
+              <w:noProof/>
             </w:rPr>
             <w:t>2</w:t>
           </w:r>
           <w:r>
+            <w:rPr>
+              <w:noProof/>
+            </w:rPr>
             <w:fldChar w:fldCharType="end"/>
           </w:r>
         </w:p>
@@ -383,37 +443,61 @@
               <w:tab w:val="right" w:pos="9025"/>
             </w:tabs>
             <w:spacing w:before="200" w:line="240" w:lineRule="auto"/>
+            <w:rPr>
+              <w:noProof/>
+            </w:rPr>
           </w:pPr>
           <w:hyperlink w:anchor="_58vtmc9pw6vo">
             <w:r>
               <w:rPr>
                 <w:b/>
+                <w:noProof/>
               </w:rPr>
               <w:t>Introducción</w:t>
             </w:r>
           </w:hyperlink>
+          <w:bookmarkStart w:id="0" w:name="_GoBack"/>
+          <w:bookmarkEnd w:id="0"/>
           <w:r>
             <w:rPr>
               <w:b/>
+              <w:noProof/>
             </w:rPr>
             <w:tab/>
           </w:r>
           <w:r>
+            <w:rPr>
+              <w:noProof/>
+            </w:rPr>
             <w:fldChar w:fldCharType="begin"/>
           </w:r>
           <w:r>
+            <w:rPr>
+              <w:noProof/>
+            </w:rPr>
             <w:instrText xml:space="preserve"> PAGEREF _58vtmc9pw6vo \h </w:instrText>
           </w:r>
           <w:r>
+            <w:rPr>
+              <w:noProof/>
+            </w:rPr>
+          </w:r>
+          <w:r>
+            <w:rPr>
+              <w:noProof/>
+            </w:rPr>
             <w:fldChar w:fldCharType="separate"/>
           </w:r>
           <w:r>
             <w:rPr>
-              <w:b/>
+              <w:noProof/>
             </w:rPr>
             <w:t>2</w:t>
           </w:r>
           <w:r>
+            <w:rPr>
+              <w:noProof/>
+            </w:rPr>
             <w:fldChar w:fldCharType="end"/>
           </w:r>
         </w:p>
@@ -423,11 +507,15 @@
               <w:tab w:val="right" w:pos="9025"/>
             </w:tabs>
             <w:spacing w:before="200" w:line="240" w:lineRule="auto"/>
+            <w:rPr>
+              <w:noProof/>
+            </w:rPr>
           </w:pPr>
           <w:hyperlink w:anchor="_tvy5edcq3b5t">
             <w:r>
               <w:rPr>
                 <w:b/>
+                <w:noProof/>
               </w:rPr>
               <w:t>Contenidos</w:t>
             </w:r>
@@ -435,25 +523,43 @@
           <w:r>
             <w:rPr>
               <w:b/>
+              <w:noProof/>
             </w:rPr>
             <w:tab/>
           </w:r>
           <w:r>
+            <w:rPr>
+              <w:noProof/>
+            </w:rPr>
             <w:fldChar w:fldCharType="begin"/>
           </w:r>
           <w:r>
+            <w:rPr>
+              <w:noProof/>
+            </w:rPr>
             <w:instrText xml:space="preserve"> PAGEREF _tvy5edcq3b5t \h </w:instrText>
           </w:r>
           <w:r>
+            <w:rPr>
+              <w:noProof/>
+            </w:rPr>
+          </w:r>
+          <w:r>
+            <w:rPr>
+              <w:noProof/>
+            </w:rPr>
             <w:fldChar w:fldCharType="separate"/>
           </w:r>
           <w:r>
             <w:rPr>
-              <w:b/>
-            </w:rPr>
-            <w:t>2</w:t>
-          </w:r>
-          <w:r>
+              <w:noProof/>
+            </w:rPr>
+            <w:t>3</w:t>
+          </w:r>
+          <w:r>
+            <w:rPr>
+              <w:noProof/>
+            </w:rPr>
             <w:fldChar w:fldCharType="end"/>
           </w:r>
         </w:p>
@@ -468,6 +574,7 @@
             <w:r>
               <w:rPr>
                 <w:b/>
+                <w:noProof/>
               </w:rPr>
               <w:t>Bibliografía</w:t>
             </w:r>
@@ -475,25 +582,43 @@
           <w:r>
             <w:rPr>
               <w:b/>
+              <w:noProof/>
             </w:rPr>
             <w:tab/>
           </w:r>
           <w:r>
+            <w:rPr>
+              <w:noProof/>
+            </w:rPr>
             <w:fldChar w:fldCharType="begin"/>
           </w:r>
           <w:r>
+            <w:rPr>
+              <w:noProof/>
+            </w:rPr>
             <w:instrText xml:space="preserve"> PAGEREF _ysgwrb1dc6k3 \h </w:instrText>
           </w:r>
           <w:r>
+            <w:rPr>
+              <w:noProof/>
+            </w:rPr>
+          </w:r>
+          <w:r>
+            <w:rPr>
+              <w:noProof/>
+            </w:rPr>
             <w:fldChar w:fldCharType="separate"/>
           </w:r>
           <w:r>
             <w:rPr>
-              <w:b/>
-            </w:rPr>
-            <w:t>2</w:t>
-          </w:r>
-          <w:r>
+              <w:noProof/>
+            </w:rPr>
+            <w:t>3</w:t>
+          </w:r>
+          <w:r>
+            <w:rPr>
+              <w:noProof/>
+            </w:rPr>
             <w:fldChar w:fldCharType="end"/>
           </w:r>
           <w:r>
@@ -533,8 +658,8 @@
       <w:pPr>
         <w:pStyle w:val="Ttulo1"/>
       </w:pPr>
-      <w:bookmarkStart w:id="0" w:name="_4hmpm5uc85lj" w:colFirst="0" w:colLast="0"/>
-      <w:bookmarkEnd w:id="0"/>
+      <w:bookmarkStart w:id="1" w:name="_4hmpm5uc85lj" w:colFirst="0" w:colLast="0"/>
+      <w:bookmarkEnd w:id="1"/>
       <w:r>
         <w:t xml:space="preserve">Resumen </w:t>
       </w:r>
@@ -542,10 +667,7 @@
     <w:p/>
     <w:p>
       <w:r>
-        <w:t>Este documento se trata de un listado de registros de análisis, cada uno de los cuales deberá inclu</w:t>
-      </w:r>
-      <w:r>
-        <w:t>ir los siguientes datos: copia textual del requerimiento a que se refiere el registro; conclusiones detalladas del análisis y decisiones tomadas para enmendar el requerimiento.</w:t>
+        <w:t>Este documento se trata de un listado de registros de análisis, cada uno de los cuales deberá incluir los siguientes datos: copia textual del requerimiento a que se refiere el registro; conclusiones detalladas del análisis y decisiones tomadas para enmendar el requerimiento.</w:t>
       </w:r>
     </w:p>
     <w:p>
@@ -560,8 +682,8 @@
       <w:pPr>
         <w:pStyle w:val="Ttulo1"/>
       </w:pPr>
-      <w:bookmarkStart w:id="1" w:name="_90otg4vxm3ka" w:colFirst="0" w:colLast="0"/>
-      <w:bookmarkEnd w:id="1"/>
+      <w:bookmarkStart w:id="2" w:name="_90otg4vxm3ka" w:colFirst="0" w:colLast="0"/>
+      <w:bookmarkEnd w:id="2"/>
       <w:r>
         <w:t>Tabla de revisión</w:t>
       </w:r>
@@ -985,8 +1107,8 @@
       <w:pPr>
         <w:pStyle w:val="Ttulo1"/>
       </w:pPr>
-      <w:bookmarkStart w:id="2" w:name="_58vtmc9pw6vo" w:colFirst="0" w:colLast="0"/>
-      <w:bookmarkEnd w:id="2"/>
+      <w:bookmarkStart w:id="3" w:name="_58vtmc9pw6vo" w:colFirst="0" w:colLast="0"/>
+      <w:bookmarkEnd w:id="3"/>
       <w:r>
         <w:t>Introducción</w:t>
       </w:r>
@@ -1010,15 +1132,15 @@
       <w:pPr>
         <w:pStyle w:val="Ttulo1"/>
       </w:pPr>
-      <w:bookmarkStart w:id="3" w:name="_ppwcerevufrx" w:colFirst="0" w:colLast="0"/>
-      <w:bookmarkEnd w:id="3"/>
+      <w:bookmarkStart w:id="4" w:name="_ppwcerevufrx" w:colFirst="0" w:colLast="0"/>
+      <w:bookmarkEnd w:id="4"/>
     </w:p>
     <w:p>
       <w:pPr>
         <w:pStyle w:val="Ttulo1"/>
       </w:pPr>
-      <w:bookmarkStart w:id="4" w:name="_tvy5edcq3b5t" w:colFirst="0" w:colLast="0"/>
-      <w:bookmarkEnd w:id="4"/>
+      <w:bookmarkStart w:id="5" w:name="_tvy5edcq3b5t" w:colFirst="0" w:colLast="0"/>
+      <w:bookmarkEnd w:id="5"/>
       <w:r>
         <w:t>Contenidos</w:t>
       </w:r>
@@ -1032,8 +1154,8 @@
           <w:szCs w:val="24"/>
         </w:rPr>
       </w:pPr>
-      <w:bookmarkStart w:id="5" w:name="_nxmgmr66k5hb" w:colFirst="0" w:colLast="0"/>
-      <w:bookmarkEnd w:id="5"/>
+      <w:bookmarkStart w:id="6" w:name="_nxmgmr66k5hb" w:colFirst="0" w:colLast="0"/>
+      <w:bookmarkEnd w:id="6"/>
       <w:r>
         <w:rPr>
           <w:rFonts w:ascii="Calibri" w:eastAsia="Calibri" w:hAnsi="Calibri" w:cs="Calibri"/>
@@ -1827,8 +1949,8 @@
           <w:szCs w:val="24"/>
         </w:rPr>
       </w:pPr>
-      <w:bookmarkStart w:id="6" w:name="_heading=h.ydl54055m041" w:colFirst="0" w:colLast="0"/>
-      <w:bookmarkEnd w:id="6"/>
+      <w:bookmarkStart w:id="7" w:name="_heading=h.ydl54055m041" w:colFirst="0" w:colLast="0"/>
+      <w:bookmarkEnd w:id="7"/>
       <w:r>
         <w:rPr>
           <w:rFonts w:ascii="Calibri" w:eastAsia="Calibri" w:hAnsi="Calibri" w:cs="Calibri"/>
@@ -1911,8 +2033,6 @@
           <w:szCs w:val="24"/>
         </w:rPr>
       </w:pPr>
-      <w:bookmarkStart w:id="7" w:name="_GoBack"/>
-      <w:bookmarkEnd w:id="7"/>
     </w:p>
     <w:p>
       <w:pPr>
@@ -1953,14 +2073,7 @@
           <w:sz w:val="24"/>
           <w:szCs w:val="24"/>
         </w:rPr>
-        <w:t>, de los contenidos de la plataforma virtual de</w:t>
-      </w:r>
-      <w:r>
-        <w:rPr>
-          <w:sz w:val="24"/>
-          <w:szCs w:val="24"/>
-        </w:rPr>
-        <w:t xml:space="preserve"> esta asignatura.</w:t>
+        <w:t>, de los contenidos de la plataforma virtual de esta asignatura.</w:t>
       </w:r>
     </w:p>
     <w:sectPr>
@@ -2042,7 +2155,25 @@
         <w:sz w:val="18"/>
         <w:szCs w:val="18"/>
       </w:rPr>
-      <w:t xml:space="preserve">Grupo C1.04.02                                                                                                    </w:t>
+      <w:t>Grupo C</w:t>
+    </w:r>
+    <w:r>
+      <w:rPr>
+        <w:b/>
+        <w:i/>
+        <w:sz w:val="18"/>
+        <w:szCs w:val="18"/>
+      </w:rPr>
+      <w:t>3</w:t>
+    </w:r>
+    <w:r>
+      <w:rPr>
+        <w:b/>
+        <w:i/>
+        <w:sz w:val="18"/>
+        <w:szCs w:val="18"/>
+      </w:rPr>
+      <w:t xml:space="preserve">.04.02                                                                                                    </w:t>
     </w:r>
     <w:r>
       <w:rPr>

</xml_diff>